<commit_message>
Nova atualização para gerar o docx
</commit_message>
<xml_diff>
--- a/templates/cobranca_v1_2.docx
+++ b/templates/cobranca_v1_2.docx
@@ -4,113 +4,180 @@
   <w:body>
     <w:p>
       <w:pPr>
-        <w:pStyle w:val="Heading1"/>
+        <w:jc w:val="left"/>
       </w:pPr>
       <w:r>
-        <w:t>Template – Ação de Cobrança (cobranca_v1.2)</w:t>
-      </w:r>
-    </w:p>
-    <w:p>
-      <w:pPr>
-        <w:pStyle w:val="Heading2"/>
-      </w:pPr>
-      <w:r>
-        <w:t>Endereçamento</w:t>
-      </w:r>
-    </w:p>
-    <w:p>
-      <w:r>
-        <w:t>[INSERIR TEXTO GERADO PELO MODELO AQUI]</w:t>
+        <w:rPr>
+          <w:b w:val="0"/>
+        </w:rPr>
+        <w:t>{{ENDERECAMENTO}}</w:t>
       </w:r>
     </w:p>
     <w:p/>
     <w:p>
       <w:pPr>
-        <w:pStyle w:val="Heading2"/>
+        <w:jc w:val="left"/>
       </w:pPr>
       <w:r>
-        <w:t>Qualificação das Partes</w:t>
-      </w:r>
-    </w:p>
-    <w:p>
-      <w:r>
-        <w:t>[INSERIR TEXTO GERADO PELO MODELO AQUI]</w:t>
+        <w:rPr>
+          <w:b w:val="0"/>
+        </w:rPr>
+        <w:t>{{QUALIFICACAO}}</w:t>
       </w:r>
     </w:p>
     <w:p/>
     <w:p>
       <w:pPr>
-        <w:pStyle w:val="Heading2"/>
+        <w:jc w:val="left"/>
       </w:pPr>
       <w:r>
-        <w:t>Dos Fatos</w:t>
+        <w:rPr>
+          <w:b/>
+        </w:rPr>
+        <w:t>DOS FATOS</w:t>
       </w:r>
     </w:p>
     <w:p>
+      <w:pPr>
+        <w:jc w:val="left"/>
+      </w:pPr>
       <w:r>
-        <w:t>[INSERIR TEXTO GERADO PELO MODELO AQUI]</w:t>
+        <w:rPr>
+          <w:b w:val="0"/>
+        </w:rPr>
+        <w:t>{{FATOS}}</w:t>
       </w:r>
     </w:p>
     <w:p/>
     <w:p>
       <w:pPr>
-        <w:pStyle w:val="Heading2"/>
+        <w:jc w:val="left"/>
       </w:pPr>
       <w:r>
-        <w:t>Do Direito</w:t>
+        <w:rPr>
+          <w:b/>
+        </w:rPr>
+        <w:t>DO DIREITO</w:t>
       </w:r>
     </w:p>
     <w:p>
+      <w:pPr>
+        <w:jc w:val="left"/>
+      </w:pPr>
       <w:r>
-        <w:t>[INSERIR TEXTO GERADO PELO MODELO AQUI]</w:t>
+        <w:rPr>
+          <w:b w:val="0"/>
+        </w:rPr>
+        <w:t>{{DIREITO}}</w:t>
       </w:r>
     </w:p>
     <w:p/>
     <w:p>
       <w:pPr>
-        <w:pStyle w:val="Heading2"/>
+        <w:jc w:val="left"/>
       </w:pPr>
       <w:r>
-        <w:t>Dos Pedidos</w:t>
+        <w:rPr>
+          <w:b/>
+        </w:rPr>
+        <w:t>DOS PEDIDOS</w:t>
       </w:r>
     </w:p>
     <w:p>
+      <w:pPr>
+        <w:jc w:val="left"/>
+      </w:pPr>
       <w:r>
-        <w:t>[INSERIR TEXTO GERADO PELO MODELO AQUI]</w:t>
+        <w:rPr>
+          <w:b w:val="0"/>
+        </w:rPr>
+        <w:t>{{PEDIDOS}}</w:t>
       </w:r>
     </w:p>
     <w:p/>
     <w:p>
       <w:pPr>
-        <w:pStyle w:val="Heading2"/>
+        <w:jc w:val="left"/>
       </w:pPr>
       <w:r>
-        <w:t>Do Valor da Causa</w:t>
+        <w:rPr>
+          <w:b/>
+        </w:rPr>
+        <w:t>DO VALOR DA CAUSA</w:t>
       </w:r>
     </w:p>
     <w:p>
+      <w:pPr>
+        <w:jc w:val="left"/>
+      </w:pPr>
       <w:r>
-        <w:t>[INSERIR TEXTO GERADO PELO MODELO AQUI]</w:t>
+        <w:rPr>
+          <w:b w:val="0"/>
+        </w:rPr>
+        <w:t>{{VALOR_CAUSA}}</w:t>
       </w:r>
     </w:p>
     <w:p/>
     <w:p>
       <w:pPr>
-        <w:pStyle w:val="Heading2"/>
+        <w:jc w:val="left"/>
       </w:pPr>
       <w:r>
-        <w:t>Requerimentos Finais</w:t>
+        <w:rPr>
+          <w:b/>
+        </w:rPr>
+        <w:t>REQUERIMENTOS FINAIS</w:t>
       </w:r>
     </w:p>
     <w:p>
+      <w:pPr>
+        <w:jc w:val="left"/>
+      </w:pPr>
       <w:r>
-        <w:t>[INSERIR TEXTO GERADO PELO MODELO AQUI]</w:t>
+        <w:rPr>
+          <w:b w:val="0"/>
+        </w:rPr>
+        <w:t>{{REQUERIMENTOS_FINAIS}}</w:t>
       </w:r>
     </w:p>
     <w:p/>
+    <w:p>
+      <w:pPr>
+        <w:jc w:val="left"/>
+      </w:pPr>
+      <w:r>
+        <w:rPr>
+          <w:b w:val="0"/>
+        </w:rPr>
+        <w:t>{{LOCAL_DATA}}</w:t>
+      </w:r>
+    </w:p>
+    <w:p/>
+    <w:p>
+      <w:pPr>
+        <w:jc w:val="center"/>
+      </w:pPr>
+      <w:r>
+        <w:rPr>
+          <w:b w:val="0"/>
+        </w:rPr>
+        <w:t>{{ASSINATURA_NOME}}</w:t>
+      </w:r>
+    </w:p>
+    <w:p>
+      <w:pPr>
+        <w:jc w:val="center"/>
+      </w:pPr>
+      <w:r>
+        <w:rPr>
+          <w:b w:val="0"/>
+        </w:rPr>
+        <w:t>{{ASSINATURA_OAB}}</w:t>
+      </w:r>
+    </w:p>
     <w:sectPr>
       <w:pgSz w:w="12240" w:h="15840"/>
-      <w:pgMar w:top="1440" w:right="1800" w:bottom="1440" w:left="1800" w:header="720" w:footer="720" w:gutter="0"/>
+      <w:pgMar w:top="1417" w:right="1134" w:bottom="1417" w:left="1701" w:header="720" w:footer="720" w:gutter="0"/>
       <w:cols w:space="720"/>
       <w:docGrid w:linePitch="360"/>
     </w:sectPr>
@@ -481,6 +548,10 @@
     <w:name w:val="Normal"/>
     <w:qFormat/>
     <w:rsid w:val="00FC693F"/>
+    <w:rPr>
+      <w:rFonts w:ascii="Times New Roman" w:hAnsi="Times New Roman"/>
+      <w:sz w:val="24"/>
+    </w:rPr>
   </w:style>
   <w:style w:type="paragraph" w:styleId="Header">
     <w:name w:val="header"/>

</xml_diff>